<commit_message>
Online Yemek Sipariş Sistemi
</commit_message>
<xml_diff>
--- a/Ödevler/spring/Online Yemek Sipariş Sistemi/Online Yemek Sipariş Sistemi.docx
+++ b/Ödevler/spring/Online Yemek Sipariş Sistemi/Online Yemek Sipariş Sistemi.docx
@@ -546,7 +546,56 @@
           <w:lang w:eastAsia="tr-TR"/>
           <w14:ligatures w14:val="none"/>
         </w:rPr>
-        <w:t>, restoranları ve menülerini görüntüleyebilir, sipariş oluşturabilir ve geçmiş siparişlerini görüntüleyebilir.</w:t>
+        <w:t xml:space="preserve">, restoranları ve menülerini </w:t>
+      </w:r>
+      <w:proofErr w:type="gramStart"/>
+      <w:r>
+        <w:rPr>
+          <w:rFonts w:ascii="Times New Roman" w:eastAsia="Times New Roman" w:hAnsi="Times New Roman" w:cs="Times New Roman"/>
+          <w:kern w:val="0"/>
+          <w:lang w:eastAsia="tr-TR"/>
+          <w14:ligatures w14:val="none"/>
+        </w:rPr>
+        <w:t>görüntüleyebilir</w:t>
+      </w:r>
+      <w:r>
+        <w:rPr>
+          <w:rFonts w:ascii="Times New Roman" w:eastAsia="Times New Roman" w:hAnsi="Times New Roman" w:cs="Times New Roman"/>
+          <w:kern w:val="0"/>
+          <w:lang w:eastAsia="tr-TR"/>
+          <w14:ligatures w14:val="none"/>
+        </w:rPr>
+        <w:t>(</w:t>
+      </w:r>
+      <w:proofErr w:type="spellStart"/>
+      <w:proofErr w:type="gramEnd"/>
+      <w:r>
+        <w:rPr>
+          <w:rFonts w:ascii="Times New Roman" w:eastAsia="Times New Roman" w:hAnsi="Times New Roman" w:cs="Times New Roman"/>
+          <w:kern w:val="0"/>
+          <w:lang w:eastAsia="tr-TR"/>
+          <w14:ligatures w14:val="none"/>
+        </w:rPr>
+        <w:t>Cache</w:t>
+      </w:r>
+      <w:proofErr w:type="spellEnd"/>
+      <w:r>
+        <w:rPr>
+          <w:rFonts w:ascii="Times New Roman" w:eastAsia="Times New Roman" w:hAnsi="Times New Roman" w:cs="Times New Roman"/>
+          <w:kern w:val="0"/>
+          <w:lang w:eastAsia="tr-TR"/>
+          <w14:ligatures w14:val="none"/>
+        </w:rPr>
+        <w:t>)</w:t>
+      </w:r>
+      <w:r>
+        <w:rPr>
+          <w:rFonts w:ascii="Times New Roman" w:eastAsia="Times New Roman" w:hAnsi="Times New Roman" w:cs="Times New Roman"/>
+          <w:kern w:val="0"/>
+          <w:lang w:eastAsia="tr-TR"/>
+          <w14:ligatures w14:val="none"/>
+        </w:rPr>
+        <w:t>, sipariş oluşturabilir ve geçmiş siparişlerini görüntüleyebilir.</w:t>
       </w:r>
     </w:p>
     <w:p>
@@ -660,7 +709,56 @@
           <w:lang w:eastAsia="tr-TR"/>
           <w14:ligatures w14:val="none"/>
         </w:rPr>
-        <w:t xml:space="preserve"> Tüm kullanıcıları ve restoranları listeleyebilir, kullanıcı ve restoran bilgilerini güncelleyebilir ve kullanıcı rollerini atayabilir.</w:t>
+        <w:t xml:space="preserve"> Tüm kullanıcıları ve restoranları </w:t>
+      </w:r>
+      <w:proofErr w:type="gramStart"/>
+      <w:r>
+        <w:rPr>
+          <w:rFonts w:ascii="Times New Roman" w:eastAsia="Times New Roman" w:hAnsi="Times New Roman" w:cs="Times New Roman"/>
+          <w:kern w:val="0"/>
+          <w:lang w:eastAsia="tr-TR"/>
+          <w14:ligatures w14:val="none"/>
+        </w:rPr>
+        <w:t>listeleyebilir</w:t>
+      </w:r>
+      <w:r>
+        <w:rPr>
+          <w:rFonts w:ascii="Times New Roman" w:eastAsia="Times New Roman" w:hAnsi="Times New Roman" w:cs="Times New Roman"/>
+          <w:kern w:val="0"/>
+          <w:lang w:eastAsia="tr-TR"/>
+          <w14:ligatures w14:val="none"/>
+        </w:rPr>
+        <w:t>(</w:t>
+      </w:r>
+      <w:proofErr w:type="spellStart"/>
+      <w:proofErr w:type="gramEnd"/>
+      <w:r>
+        <w:rPr>
+          <w:rFonts w:ascii="Times New Roman" w:eastAsia="Times New Roman" w:hAnsi="Times New Roman" w:cs="Times New Roman"/>
+          <w:kern w:val="0"/>
+          <w:lang w:eastAsia="tr-TR"/>
+          <w14:ligatures w14:val="none"/>
+        </w:rPr>
+        <w:t>cache</w:t>
+      </w:r>
+      <w:proofErr w:type="spellEnd"/>
+      <w:r>
+        <w:rPr>
+          <w:rFonts w:ascii="Times New Roman" w:eastAsia="Times New Roman" w:hAnsi="Times New Roman" w:cs="Times New Roman"/>
+          <w:kern w:val="0"/>
+          <w:lang w:eastAsia="tr-TR"/>
+          <w14:ligatures w14:val="none"/>
+        </w:rPr>
+        <w:t>, sayfalama)</w:t>
+      </w:r>
+      <w:r>
+        <w:rPr>
+          <w:rFonts w:ascii="Times New Roman" w:eastAsia="Times New Roman" w:hAnsi="Times New Roman" w:cs="Times New Roman"/>
+          <w:kern w:val="0"/>
+          <w:lang w:eastAsia="tr-TR"/>
+          <w14:ligatures w14:val="none"/>
+        </w:rPr>
+        <w:t>, kullanıcı ve restoran bilgilerini güncelleyebilir ve kullanıcı rollerini atayabilir.</w:t>
       </w:r>
     </w:p>
     <w:p>
@@ -1778,6 +1876,65 @@
           <w14:ligatures w14:val="none"/>
         </w:rPr>
         <w:t>)</w:t>
+      </w:r>
+    </w:p>
+    <w:p>
+      <w:pPr>
+        <w:numPr>
+          <w:ilvl w:val="0"/>
+          <w:numId w:val="2"/>
+        </w:numPr>
+        <w:spacing w:before="100" w:beforeAutospacing="1" w:after="100" w:afterAutospacing="1" w:line="240" w:lineRule="auto"/>
+        <w:rPr>
+          <w:rFonts w:ascii="Times New Roman" w:eastAsia="Times New Roman" w:hAnsi="Times New Roman" w:cs="Times New Roman"/>
+          <w:kern w:val="0"/>
+          <w:lang w:eastAsia="tr-TR"/>
+          <w14:ligatures w14:val="none"/>
+        </w:rPr>
+      </w:pPr>
+      <w:proofErr w:type="spellStart"/>
+      <w:r>
+        <w:rPr>
+          <w:rFonts w:ascii="Times New Roman" w:eastAsia="Times New Roman" w:hAnsi="Times New Roman" w:cs="Times New Roman"/>
+          <w:kern w:val="0"/>
+          <w:lang w:eastAsia="tr-TR"/>
+          <w14:ligatures w14:val="none"/>
+        </w:rPr>
+        <w:t>Caching</w:t>
+      </w:r>
+      <w:proofErr w:type="spellEnd"/>
+    </w:p>
+    <w:p>
+      <w:pPr>
+        <w:numPr>
+          <w:ilvl w:val="0"/>
+          <w:numId w:val="2"/>
+        </w:numPr>
+        <w:spacing w:before="100" w:beforeAutospacing="1" w:after="100" w:afterAutospacing="1" w:line="240" w:lineRule="auto"/>
+        <w:rPr>
+          <w:rFonts w:ascii="Times New Roman" w:eastAsia="Times New Roman" w:hAnsi="Times New Roman" w:cs="Times New Roman"/>
+          <w:kern w:val="0"/>
+          <w:lang w:eastAsia="tr-TR"/>
+          <w14:ligatures w14:val="none"/>
+        </w:rPr>
+      </w:pPr>
+      <w:r>
+        <w:rPr>
+          <w:rFonts w:ascii="Times New Roman" w:eastAsia="Times New Roman" w:hAnsi="Times New Roman" w:cs="Times New Roman"/>
+          <w:kern w:val="0"/>
+          <w:lang w:eastAsia="tr-TR"/>
+          <w14:ligatures w14:val="none"/>
+        </w:rPr>
+        <w:t>Sayfalama</w:t>
+      </w:r>
+      <w:r>
+        <w:rPr>
+          <w:rFonts w:ascii="Times New Roman" w:eastAsia="Times New Roman" w:hAnsi="Times New Roman" w:cs="Times New Roman"/>
+          <w:kern w:val="0"/>
+          <w:lang w:eastAsia="tr-TR"/>
+          <w14:ligatures w14:val="none"/>
+        </w:rPr>
+        <w:t xml:space="preserve"> - Pageable</w:t>
       </w:r>
     </w:p>
     <w:p>

</xml_diff>